<commit_message>
Small future direction change
</commit_message>
<xml_diff>
--- a/HVAC Model Designer/Miscellaneous/Future Direction.docx
+++ b/HVAC Model Designer/Miscellaneous/Future Direction.docx
@@ -11,8 +11,6 @@
           <w:szCs w:val="52"/>
         </w:rPr>
       </w:pPr>
-      <w:bookmarkStart w:id="0" w:name="_GoBack"/>
-      <w:bookmarkEnd w:id="0"/>
     </w:p>
     <w:p>
       <w:pPr>
@@ -48,12 +46,24 @@
         </w:rPr>
         <w:t>plan</w:t>
       </w:r>
+      <w:r>
+        <w:rPr>
+          <w:lang w:eastAsia="en-US"/>
+        </w:rPr>
+        <w:t>s</w:t>
+      </w:r>
       <w:proofErr w:type="gramEnd"/>
       <w:r>
         <w:rPr>
           <w:lang w:eastAsia="en-US"/>
         </w:rPr>
-        <w:t xml:space="preserve"> for the HVAC Model Designer is </w:t>
+        <w:t xml:space="preserve"> for the HVAC Model Designer are</w:t>
+      </w:r>
+      <w:r>
+        <w:rPr>
+          <w:lang w:eastAsia="en-US"/>
+        </w:rPr>
+        <w:t xml:space="preserve"> </w:t>
       </w:r>
       <w:r>
         <w:rPr>
@@ -61,6 +71,8 @@
         </w:rPr>
         <w:t>to design a house, set the wall properties, simulate heat flow and auto-generate a ventilation system.</w:t>
       </w:r>
+      <w:bookmarkStart w:id="0" w:name="_GoBack"/>
+      <w:bookmarkEnd w:id="0"/>
     </w:p>
     <w:p>
       <w:pPr>
@@ -114,13 +126,7 @@
         <w:rPr>
           <w:szCs w:val="52"/>
         </w:rPr>
-        <w:t xml:space="preserve">The </w:t>
-      </w:r>
-      <w:r>
-        <w:rPr>
-          <w:szCs w:val="52"/>
-        </w:rPr>
-        <w:t>wall properties are somewhat working. AJ’s button opens the wall properties but modifying them doesn’t currently set properties for any of the walls. Putting that into its own editor and allowing the user to select a wall and set the wall properties will complete the planned direction for wall properties.</w:t>
+        <w:t>The wall properties are somewhat working. AJ’s button opens the wall properties but modifying them doesn’t currently set properties for any of the walls. Putting that into its own editor and allowing the user to select a wall and set the wall properties will complete the planned direction for wall properties.</w:t>
       </w:r>
       <w:r>
         <w:rPr>
@@ -148,33 +154,7 @@
         <w:rPr>
           <w:szCs w:val="52"/>
         </w:rPr>
-        <w:t>The</w:t>
-      </w:r>
-      <w:r>
-        <w:rPr>
-          <w:szCs w:val="52"/>
-        </w:rPr>
-        <w:t xml:space="preserve"> </w:t>
-      </w:r>
-      <w:r>
-        <w:rPr>
-          <w:szCs w:val="52"/>
-        </w:rPr>
-        <w:t xml:space="preserve">simulator is working except it doesn’t </w:t>
-      </w:r>
-      <w:proofErr w:type="gramStart"/>
-      <w:r>
-        <w:rPr>
-          <w:szCs w:val="52"/>
-        </w:rPr>
-        <w:t>actually use</w:t>
-      </w:r>
-      <w:proofErr w:type="gramEnd"/>
-      <w:r>
-        <w:rPr>
-          <w:szCs w:val="52"/>
-        </w:rPr>
-        <w:t xml:space="preserve"> wall properties. It uses a constant wall transfer rate. After wall properties are completed, a heat transfer rate for every wall needs calculated and used in the simulation.</w:t>
+        <w:t>The simulator is working except it doesn’t use wall properties. It uses a constant wall transfer rate. After wall properties are completed, a heat transfer rate for every wall needs calculated and used in the simulation.</w:t>
       </w:r>
       <w:r>
         <w:rPr>
@@ -3275,7 +3255,7 @@
 </file>
 
 <file path=customXml/itemProps1.xml><?xml version="1.0" encoding="utf-8"?>
-<ds:datastoreItem xmlns:ds="http://schemas.openxmlformats.org/officeDocument/2006/customXml" ds:itemID="{DB011A54-22EB-6444-9259-A329DFA9F426}">
+<ds:datastoreItem xmlns:ds="http://schemas.openxmlformats.org/officeDocument/2006/customXml" ds:itemID="{3F92941A-94C0-DC45-99C6-7B6A3098B99F}">
   <ds:schemaRefs>
     <ds:schemaRef ds:uri="http://schemas.openxmlformats.org/officeDocument/2006/bibliography"/>
   </ds:schemaRefs>

</xml_diff>